<commit_message>
makes reinatllation guide an md
</commit_message>
<xml_diff>
--- a/software(sad)/Reinstallation_Recreation_Guide.docx
+++ b/software(sad)/Reinstallation_Recreation_Guide.docx
@@ -19,7 +19,13 @@
     <w:sdt>
       <w:sdtPr>
         <w:rPr>
-          <w:lang w:val="de-DE"/>
+          <w:rFonts w:asciiTheme="minorHAnsi" w:eastAsiaTheme="minorHAnsi" w:hAnsiTheme="minorHAnsi" w:cstheme="minorBidi"/>
+          <w:color w:val="auto"/>
+          <w:kern w:val="2"/>
+          <w:sz w:val="24"/>
+          <w:szCs w:val="24"/>
+          <w:lang w:val="de-DE" w:eastAsia="en-US"/>
+          <w14:ligatures w14:val="standardContextual"/>
         </w:rPr>
         <w:id w:val="1507704844"/>
         <w:docPartObj>
@@ -29,15 +35,8 @@
       </w:sdtPr>
       <w:sdtEndPr>
         <w:rPr>
-          <w:rFonts w:asciiTheme="minorHAnsi" w:eastAsiaTheme="minorHAnsi" w:hAnsiTheme="minorHAnsi" w:cstheme="minorBidi"/>
           <w:b/>
           <w:bCs/>
-          <w:color w:val="auto"/>
-          <w:kern w:val="2"/>
-          <w:sz w:val="24"/>
-          <w:szCs w:val="24"/>
-          <w:lang w:eastAsia="en-US"/>
-          <w14:ligatures w14:val="standardContextual"/>
         </w:rPr>
       </w:sdtEndPr>
       <w:sdtContent>
@@ -61,7 +60,7 @@
             <w:rPr>
               <w:rFonts w:eastAsiaTheme="minorEastAsia"/>
               <w:noProof/>
-              <w:lang w:val="en-CH" w:eastAsia="en-CH"/>
+              <w:lang w:eastAsia="en-CH"/>
             </w:rPr>
           </w:pPr>
           <w:r>
@@ -140,7 +139,7 @@
             <w:rPr>
               <w:rFonts w:eastAsiaTheme="minorEastAsia"/>
               <w:noProof/>
-              <w:lang w:val="en-CH" w:eastAsia="en-CH"/>
+              <w:lang w:eastAsia="en-CH"/>
             </w:rPr>
           </w:pPr>
           <w:hyperlink w:anchor="_Toc198285177" w:history="1">
@@ -210,7 +209,7 @@
             <w:rPr>
               <w:rFonts w:eastAsiaTheme="minorEastAsia"/>
               <w:noProof/>
-              <w:lang w:val="en-CH" w:eastAsia="en-CH"/>
+              <w:lang w:eastAsia="en-CH"/>
             </w:rPr>
           </w:pPr>
           <w:hyperlink w:anchor="_Toc198285178" w:history="1">
@@ -280,7 +279,7 @@
             <w:rPr>
               <w:rFonts w:eastAsiaTheme="minorEastAsia"/>
               <w:noProof/>
-              <w:lang w:val="en-CH" w:eastAsia="en-CH"/>
+              <w:lang w:eastAsia="en-CH"/>
             </w:rPr>
           </w:pPr>
           <w:hyperlink w:anchor="_Toc198285179" w:history="1">
@@ -350,7 +349,7 @@
             <w:rPr>
               <w:rFonts w:eastAsiaTheme="minorEastAsia"/>
               <w:noProof/>
-              <w:lang w:val="en-CH" w:eastAsia="en-CH"/>
+              <w:lang w:eastAsia="en-CH"/>
             </w:rPr>
           </w:pPr>
           <w:hyperlink w:anchor="_Toc198285180" w:history="1">
@@ -420,7 +419,7 @@
             <w:rPr>
               <w:rFonts w:eastAsiaTheme="minorEastAsia"/>
               <w:noProof/>
-              <w:lang w:val="en-CH" w:eastAsia="en-CH"/>
+              <w:lang w:eastAsia="en-CH"/>
             </w:rPr>
           </w:pPr>
           <w:hyperlink w:anchor="_Toc198285181" w:history="1">
@@ -490,7 +489,7 @@
             <w:rPr>
               <w:rFonts w:eastAsiaTheme="minorEastAsia"/>
               <w:noProof/>
-              <w:lang w:val="en-CH" w:eastAsia="en-CH"/>
+              <w:lang w:eastAsia="en-CH"/>
             </w:rPr>
           </w:pPr>
           <w:hyperlink w:anchor="_Toc198285182" w:history="1">
@@ -560,7 +559,7 @@
             <w:rPr>
               <w:rFonts w:eastAsiaTheme="minorEastAsia"/>
               <w:noProof/>
-              <w:lang w:val="en-CH" w:eastAsia="en-CH"/>
+              <w:lang w:eastAsia="en-CH"/>
             </w:rPr>
           </w:pPr>
           <w:hyperlink w:anchor="_Toc198285183" w:history="1">
@@ -630,7 +629,7 @@
             <w:rPr>
               <w:rFonts w:eastAsiaTheme="minorEastAsia"/>
               <w:noProof/>
-              <w:lang w:val="en-CH" w:eastAsia="en-CH"/>
+              <w:lang w:eastAsia="en-CH"/>
             </w:rPr>
           </w:pPr>
           <w:hyperlink w:anchor="_Toc198285184" w:history="1">
@@ -700,7 +699,7 @@
             <w:rPr>
               <w:rFonts w:eastAsiaTheme="minorEastAsia"/>
               <w:noProof/>
-              <w:lang w:val="en-CH" w:eastAsia="en-CH"/>
+              <w:lang w:eastAsia="en-CH"/>
             </w:rPr>
           </w:pPr>
           <w:hyperlink w:anchor="_Toc198285185" w:history="1">
@@ -770,7 +769,7 @@
             <w:rPr>
               <w:rFonts w:eastAsiaTheme="minorEastAsia"/>
               <w:noProof/>
-              <w:lang w:val="en-CH" w:eastAsia="en-CH"/>
+              <w:lang w:eastAsia="en-CH"/>
             </w:rPr>
           </w:pPr>
           <w:hyperlink w:anchor="_Toc198285186" w:history="1">
@@ -840,7 +839,7 @@
             <w:rPr>
               <w:rFonts w:eastAsiaTheme="minorEastAsia"/>
               <w:noProof/>
-              <w:lang w:val="en-CH" w:eastAsia="en-CH"/>
+              <w:lang w:eastAsia="en-CH"/>
             </w:rPr>
           </w:pPr>
           <w:hyperlink w:anchor="_Toc198285187" w:history="1">
@@ -910,7 +909,7 @@
             <w:rPr>
               <w:rFonts w:eastAsiaTheme="minorEastAsia"/>
               <w:noProof/>
-              <w:lang w:val="en-CH" w:eastAsia="en-CH"/>
+              <w:lang w:eastAsia="en-CH"/>
             </w:rPr>
           </w:pPr>
           <w:hyperlink w:anchor="_Toc198285188" w:history="1">
@@ -980,7 +979,7 @@
             <w:rPr>
               <w:rFonts w:eastAsiaTheme="minorEastAsia"/>
               <w:noProof/>
-              <w:lang w:val="en-CH" w:eastAsia="en-CH"/>
+              <w:lang w:eastAsia="en-CH"/>
             </w:rPr>
           </w:pPr>
           <w:hyperlink w:anchor="_Toc198285189" w:history="1">
@@ -1050,7 +1049,7 @@
             <w:rPr>
               <w:rFonts w:eastAsiaTheme="minorEastAsia"/>
               <w:noProof/>
-              <w:lang w:val="en-CH" w:eastAsia="en-CH"/>
+              <w:lang w:eastAsia="en-CH"/>
             </w:rPr>
           </w:pPr>
           <w:hyperlink w:anchor="_Toc198285190" w:history="1">
@@ -1120,7 +1119,7 @@
             <w:rPr>
               <w:rFonts w:eastAsiaTheme="minorEastAsia"/>
               <w:noProof/>
-              <w:lang w:val="en-CH" w:eastAsia="en-CH"/>
+              <w:lang w:eastAsia="en-CH"/>
             </w:rPr>
           </w:pPr>
           <w:hyperlink w:anchor="_Toc198285191" w:history="1">
@@ -1190,7 +1189,7 @@
             <w:rPr>
               <w:rFonts w:eastAsiaTheme="minorEastAsia"/>
               <w:noProof/>
-              <w:lang w:val="en-CH" w:eastAsia="en-CH"/>
+              <w:lang w:eastAsia="en-CH"/>
             </w:rPr>
           </w:pPr>
           <w:hyperlink w:anchor="_Toc198285192" w:history="1">
@@ -1260,7 +1259,7 @@
             <w:rPr>
               <w:rFonts w:eastAsiaTheme="minorEastAsia"/>
               <w:noProof/>
-              <w:lang w:val="en-CH" w:eastAsia="en-CH"/>
+              <w:lang w:eastAsia="en-CH"/>
             </w:rPr>
           </w:pPr>
           <w:hyperlink w:anchor="_Toc198285193" w:history="1">
@@ -1330,7 +1329,7 @@
             <w:rPr>
               <w:rFonts w:eastAsiaTheme="minorEastAsia"/>
               <w:noProof/>
-              <w:lang w:val="en-CH" w:eastAsia="en-CH"/>
+              <w:lang w:eastAsia="en-CH"/>
             </w:rPr>
           </w:pPr>
           <w:hyperlink w:anchor="_Toc198285194" w:history="1">
@@ -1465,7 +1464,15 @@
         </w:numPr>
       </w:pPr>
       <w:r>
-        <w:t>Milling machine and preferable a guide for the mill (ours was from Fastool)</w:t>
+        <w:t xml:space="preserve">Milling machine and preferable a guide for the mill (ours was from </w:t>
+      </w:r>
+      <w:proofErr w:type="spellStart"/>
+      <w:r>
+        <w:t>Fastool</w:t>
+      </w:r>
+      <w:proofErr w:type="spellEnd"/>
+      <w:r>
+        <w:t>)</w:t>
       </w:r>
     </w:p>
     <w:p>
@@ -1477,7 +1484,15 @@
         </w:numPr>
       </w:pPr>
       <w:r>
-        <w:t>Plunge saw, and plunge saw guide (outs was from Fastool)</w:t>
+        <w:t xml:space="preserve">Plunge saw, and plunge saw guide (outs was from </w:t>
+      </w:r>
+      <w:proofErr w:type="spellStart"/>
+      <w:r>
+        <w:t>Fastool</w:t>
+      </w:r>
+      <w:proofErr w:type="spellEnd"/>
+      <w:r>
+        <w:t>)</w:t>
       </w:r>
     </w:p>
     <w:p>
@@ -1849,7 +1864,15 @@
         <w:t xml:space="preserve"> we used the laser cutter to cut out a template of the side panels.</w:t>
       </w:r>
       <w:r>
-        <w:t xml:space="preserve"> (The .svg we used </w:t>
+        <w:t xml:space="preserve"> (The .</w:t>
+      </w:r>
+      <w:proofErr w:type="spellStart"/>
+      <w:r>
+        <w:t>svg</w:t>
+      </w:r>
+      <w:proofErr w:type="spellEnd"/>
+      <w:r>
+        <w:t xml:space="preserve"> we used </w:t>
       </w:r>
       <w:proofErr w:type="gramStart"/>
       <w:r>
@@ -2179,7 +2202,15 @@
         <w:t xml:space="preserve"> and a</w:t>
       </w:r>
       <w:r>
-        <w:t>dd the pom.xml as a Maven project and run “mvn clean install”.</w:t>
+        <w:t>dd the pom.xml as a Maven project and run “</w:t>
+      </w:r>
+      <w:proofErr w:type="spellStart"/>
+      <w:r>
+        <w:t>mvn</w:t>
+      </w:r>
+      <w:proofErr w:type="spellEnd"/>
+      <w:r>
+        <w:t xml:space="preserve"> clean install”.</w:t>
       </w:r>
       <w:r>
         <w:br/>
@@ -2192,11 +2223,9 @@
       <w:r>
         <w:t xml:space="preserve"> you </w:t>
       </w:r>
-      <w:proofErr w:type="gramStart"/>
-      <w:r>
-        <w:t>have to</w:t>
-      </w:r>
-      <w:proofErr w:type="gramEnd"/>
+      <w:r>
+        <w:t>must</w:t>
+      </w:r>
       <w:r>
         <w:t xml:space="preserve"> connect it and your device to the same network. F</w:t>
       </w:r>
@@ -2212,8 +2241,19 @@
       <w:r>
         <w:t xml:space="preserve">your </w:t>
       </w:r>
-      <w:r>
-        <w:t>pis ip is.</w:t>
+      <w:proofErr w:type="spellStart"/>
+      <w:r>
+        <w:t>pis</w:t>
+      </w:r>
+      <w:proofErr w:type="spellEnd"/>
+      <w:r>
+        <w:t xml:space="preserve"> </w:t>
+      </w:r>
+      <w:r>
+        <w:t>IP</w:t>
+      </w:r>
+      <w:r>
+        <w:t xml:space="preserve"> is.</w:t>
       </w:r>
       <w:r>
         <w:t xml:space="preserve"> select the “run on pi” profile and run it.</w:t>
@@ -2225,6 +2265,9 @@
       </w:pPr>
       <w:r>
         <w:t>Step 2 Auto start on Pi</w:t>
+      </w:r>
+      <w:r>
+        <w:br/>
       </w:r>
     </w:p>
     <w:p/>
@@ -3073,6 +3116,7 @@
   <w:style w:type="character" w:default="1" w:styleId="Absatz-Standardschriftart">
     <w:name w:val="Default Paragraph Font"/>
     <w:uiPriority w:val="1"/>
+    <w:semiHidden/>
     <w:unhideWhenUsed/>
   </w:style>
   <w:style w:type="table" w:default="1" w:styleId="NormaleTabelle">
@@ -3399,7 +3443,7 @@
       <w:kern w:val="0"/>
       <w:sz w:val="32"/>
       <w:szCs w:val="32"/>
-      <w:lang w:val="en-CH" w:eastAsia="en-CH"/>
+      <w:lang w:eastAsia="en-CH"/>
       <w14:ligatures w14:val="none"/>
     </w:rPr>
   </w:style>

</xml_diff>